<commit_message>
Add the weekly apgz content
</commit_message>
<xml_diff>
--- a/Module/apgz/00_Moduldokumentation.docx
+++ b/Module/apgz/00_Moduldokumentation.docx
@@ -502,7 +502,7 @@
           <w:r>
             <w:fldChar w:fldCharType="separate"/>
           </w:r>
-          <w:hyperlink w:anchor="_Toc475370759" w:history="1">
+          <w:hyperlink w:anchor="_Toc475654662" w:history="1">
             <w:r>
               <w:rPr>
                 <w:rStyle w:val="Hyperlink"/>
@@ -544,7 +544,7 @@
                 <w:noProof/>
                 <w:webHidden/>
               </w:rPr>
-              <w:instrText xml:space="preserve"> PAGEREF _Toc475370759 \h </w:instrText>
+              <w:instrText xml:space="preserve"> PAGEREF _Toc475654662 \h </w:instrText>
             </w:r>
             <w:r>
               <w:rPr>
@@ -588,7 +588,7 @@
               <w:lang w:eastAsia="de-CH"/>
             </w:rPr>
           </w:pPr>
-          <w:hyperlink w:anchor="_Toc475370760" w:history="1">
+          <w:hyperlink w:anchor="_Toc475654663" w:history="1">
             <w:r>
               <w:rPr>
                 <w:rStyle w:val="Hyperlink"/>
@@ -630,7 +630,7 @@
                 <w:noProof/>
                 <w:webHidden/>
               </w:rPr>
-              <w:instrText xml:space="preserve"> PAGEREF _Toc475370760 \h </w:instrText>
+              <w:instrText xml:space="preserve"> PAGEREF _Toc475654663 \h </w:instrText>
             </w:r>
             <w:r>
               <w:rPr>
@@ -674,7 +674,7 @@
               <w:lang w:eastAsia="de-CH"/>
             </w:rPr>
           </w:pPr>
-          <w:hyperlink w:anchor="_Toc475370761" w:history="1">
+          <w:hyperlink w:anchor="_Toc475654664" w:history="1">
             <w:r>
               <w:rPr>
                 <w:rStyle w:val="Hyperlink"/>
@@ -716,7 +716,7 @@
                 <w:noProof/>
                 <w:webHidden/>
               </w:rPr>
-              <w:instrText xml:space="preserve"> PAGEREF _Toc475370761 \h </w:instrText>
+              <w:instrText xml:space="preserve"> PAGEREF _Toc475654664 \h </w:instrText>
             </w:r>
             <w:r>
               <w:rPr>
@@ -760,7 +760,7 @@
               <w:lang w:eastAsia="de-CH"/>
             </w:rPr>
           </w:pPr>
-          <w:hyperlink w:anchor="_Toc475370762" w:history="1">
+          <w:hyperlink w:anchor="_Toc475654665" w:history="1">
             <w:r>
               <w:rPr>
                 <w:rStyle w:val="Hyperlink"/>
@@ -802,7 +802,7 @@
                 <w:noProof/>
                 <w:webHidden/>
               </w:rPr>
-              <w:instrText xml:space="preserve"> PAGEREF _Toc475370762 \h </w:instrText>
+              <w:instrText xml:space="preserve"> PAGEREF _Toc475654665 \h </w:instrText>
             </w:r>
             <w:r>
               <w:rPr>
@@ -842,7 +842,7 @@
               <w:lang w:eastAsia="de-CH"/>
             </w:rPr>
           </w:pPr>
-          <w:hyperlink w:anchor="_Toc475370763" w:history="1">
+          <w:hyperlink w:anchor="_Toc475654666" w:history="1">
             <w:r>
               <w:rPr>
                 <w:rStyle w:val="Hyperlink"/>
@@ -884,7 +884,7 @@
                 <w:noProof/>
                 <w:webHidden/>
               </w:rPr>
-              <w:instrText xml:space="preserve"> PAGEREF _Toc475370763 \h </w:instrText>
+              <w:instrText xml:space="preserve"> PAGEREF _Toc475654666 \h </w:instrText>
             </w:r>
             <w:r>
               <w:rPr>
@@ -905,6 +905,604 @@
                 <w:webHidden/>
               </w:rPr>
               <w:t>3</w:t>
+            </w:r>
+            <w:r>
+              <w:rPr>
+                <w:noProof/>
+                <w:webHidden/>
+              </w:rPr>
+              <w:fldChar w:fldCharType="end"/>
+            </w:r>
+          </w:hyperlink>
+        </w:p>
+        <w:p>
+          <w:pPr>
+            <w:pStyle w:val="TOC2"/>
+            <w:tabs>
+              <w:tab w:val="left" w:pos="880"/>
+              <w:tab w:val="right" w:leader="dot" w:pos="9062"/>
+            </w:tabs>
+            <w:rPr>
+              <w:rFonts w:eastAsiaTheme="minorEastAsia"/>
+              <w:noProof/>
+              <w:lang w:eastAsia="de-CH"/>
+            </w:rPr>
+          </w:pPr>
+          <w:hyperlink w:anchor="_Toc475654667" w:history="1">
+            <w:r>
+              <w:rPr>
+                <w:rStyle w:val="Hyperlink"/>
+                <w:noProof/>
+              </w:rPr>
+              <w:t>2.1</w:t>
+            </w:r>
+            <w:r>
+              <w:rPr>
+                <w:rFonts w:eastAsiaTheme="minorEastAsia"/>
+                <w:noProof/>
+                <w:lang w:eastAsia="de-CH"/>
+              </w:rPr>
+              <w:tab/>
+            </w:r>
+            <w:r>
+              <w:rPr>
+                <w:rStyle w:val="Hyperlink"/>
+                <w:noProof/>
+              </w:rPr>
+              <w:t>Einleitung</w:t>
+            </w:r>
+            <w:r>
+              <w:rPr>
+                <w:noProof/>
+                <w:webHidden/>
+              </w:rPr>
+              <w:tab/>
+            </w:r>
+            <w:r>
+              <w:rPr>
+                <w:noProof/>
+                <w:webHidden/>
+              </w:rPr>
+              <w:fldChar w:fldCharType="begin"/>
+            </w:r>
+            <w:r>
+              <w:rPr>
+                <w:noProof/>
+                <w:webHidden/>
+              </w:rPr>
+              <w:instrText xml:space="preserve"> PAGEREF _Toc475654667 \h </w:instrText>
+            </w:r>
+            <w:r>
+              <w:rPr>
+                <w:noProof/>
+                <w:webHidden/>
+              </w:rPr>
+            </w:r>
+            <w:r>
+              <w:rPr>
+                <w:noProof/>
+                <w:webHidden/>
+              </w:rPr>
+              <w:fldChar w:fldCharType="separate"/>
+            </w:r>
+            <w:r>
+              <w:rPr>
+                <w:noProof/>
+                <w:webHidden/>
+              </w:rPr>
+              <w:t>3</w:t>
+            </w:r>
+            <w:r>
+              <w:rPr>
+                <w:noProof/>
+                <w:webHidden/>
+              </w:rPr>
+              <w:fldChar w:fldCharType="end"/>
+            </w:r>
+          </w:hyperlink>
+        </w:p>
+        <w:p>
+          <w:pPr>
+            <w:pStyle w:val="TOC2"/>
+            <w:tabs>
+              <w:tab w:val="left" w:pos="880"/>
+              <w:tab w:val="right" w:leader="dot" w:pos="9062"/>
+            </w:tabs>
+            <w:rPr>
+              <w:rFonts w:eastAsiaTheme="minorEastAsia"/>
+              <w:noProof/>
+              <w:lang w:eastAsia="de-CH"/>
+            </w:rPr>
+          </w:pPr>
+          <w:hyperlink w:anchor="_Toc475654668" w:history="1">
+            <w:r>
+              <w:rPr>
+                <w:rStyle w:val="Hyperlink"/>
+                <w:noProof/>
+              </w:rPr>
+              <w:t>2.2</w:t>
+            </w:r>
+            <w:r>
+              <w:rPr>
+                <w:rFonts w:eastAsiaTheme="minorEastAsia"/>
+                <w:noProof/>
+                <w:lang w:eastAsia="de-CH"/>
+              </w:rPr>
+              <w:tab/>
+            </w:r>
+            <w:r>
+              <w:rPr>
+                <w:rStyle w:val="Hyperlink"/>
+                <w:noProof/>
+              </w:rPr>
+              <w:t>Aktuelle Aktivitäten</w:t>
+            </w:r>
+            <w:r>
+              <w:rPr>
+                <w:noProof/>
+                <w:webHidden/>
+              </w:rPr>
+              <w:tab/>
+            </w:r>
+            <w:r>
+              <w:rPr>
+                <w:noProof/>
+                <w:webHidden/>
+              </w:rPr>
+              <w:fldChar w:fldCharType="begin"/>
+            </w:r>
+            <w:r>
+              <w:rPr>
+                <w:noProof/>
+                <w:webHidden/>
+              </w:rPr>
+              <w:instrText xml:space="preserve"> PAGEREF _Toc475654668 \h </w:instrText>
+            </w:r>
+            <w:r>
+              <w:rPr>
+                <w:noProof/>
+                <w:webHidden/>
+              </w:rPr>
+            </w:r>
+            <w:r>
+              <w:rPr>
+                <w:noProof/>
+                <w:webHidden/>
+              </w:rPr>
+              <w:fldChar w:fldCharType="separate"/>
+            </w:r>
+            <w:r>
+              <w:rPr>
+                <w:noProof/>
+                <w:webHidden/>
+              </w:rPr>
+              <w:t>3</w:t>
+            </w:r>
+            <w:r>
+              <w:rPr>
+                <w:noProof/>
+                <w:webHidden/>
+              </w:rPr>
+              <w:fldChar w:fldCharType="end"/>
+            </w:r>
+          </w:hyperlink>
+        </w:p>
+        <w:p>
+          <w:pPr>
+            <w:pStyle w:val="TOC2"/>
+            <w:tabs>
+              <w:tab w:val="left" w:pos="880"/>
+              <w:tab w:val="right" w:leader="dot" w:pos="9062"/>
+            </w:tabs>
+            <w:rPr>
+              <w:rFonts w:eastAsiaTheme="minorEastAsia"/>
+              <w:noProof/>
+              <w:lang w:eastAsia="de-CH"/>
+            </w:rPr>
+          </w:pPr>
+          <w:hyperlink w:anchor="_Toc475654669" w:history="1">
+            <w:r>
+              <w:rPr>
+                <w:rStyle w:val="Hyperlink"/>
+                <w:noProof/>
+              </w:rPr>
+              <w:t>2.3</w:t>
+            </w:r>
+            <w:r>
+              <w:rPr>
+                <w:rFonts w:eastAsiaTheme="minorEastAsia"/>
+                <w:noProof/>
+                <w:lang w:eastAsia="de-CH"/>
+              </w:rPr>
+              <w:tab/>
+            </w:r>
+            <w:r>
+              <w:rPr>
+                <w:rStyle w:val="Hyperlink"/>
+                <w:noProof/>
+              </w:rPr>
+              <w:t>Rückblick Abstimmungen vom 12. Februar 2017</w:t>
+            </w:r>
+            <w:r>
+              <w:rPr>
+                <w:noProof/>
+                <w:webHidden/>
+              </w:rPr>
+              <w:tab/>
+            </w:r>
+            <w:r>
+              <w:rPr>
+                <w:noProof/>
+                <w:webHidden/>
+              </w:rPr>
+              <w:fldChar w:fldCharType="begin"/>
+            </w:r>
+            <w:r>
+              <w:rPr>
+                <w:noProof/>
+                <w:webHidden/>
+              </w:rPr>
+              <w:instrText xml:space="preserve"> PAGEREF _Toc475654669 \h </w:instrText>
+            </w:r>
+            <w:r>
+              <w:rPr>
+                <w:noProof/>
+                <w:webHidden/>
+              </w:rPr>
+            </w:r>
+            <w:r>
+              <w:rPr>
+                <w:noProof/>
+                <w:webHidden/>
+              </w:rPr>
+              <w:fldChar w:fldCharType="separate"/>
+            </w:r>
+            <w:r>
+              <w:rPr>
+                <w:noProof/>
+                <w:webHidden/>
+              </w:rPr>
+              <w:t>4</w:t>
+            </w:r>
+            <w:r>
+              <w:rPr>
+                <w:noProof/>
+                <w:webHidden/>
+              </w:rPr>
+              <w:fldChar w:fldCharType="end"/>
+            </w:r>
+          </w:hyperlink>
+        </w:p>
+        <w:p>
+          <w:pPr>
+            <w:pStyle w:val="TOC2"/>
+            <w:tabs>
+              <w:tab w:val="left" w:pos="880"/>
+              <w:tab w:val="right" w:leader="dot" w:pos="9062"/>
+            </w:tabs>
+            <w:rPr>
+              <w:rFonts w:eastAsiaTheme="minorEastAsia"/>
+              <w:noProof/>
+              <w:lang w:eastAsia="de-CH"/>
+            </w:rPr>
+          </w:pPr>
+          <w:hyperlink w:anchor="_Toc475654670" w:history="1">
+            <w:r>
+              <w:rPr>
+                <w:rStyle w:val="Hyperlink"/>
+                <w:noProof/>
+              </w:rPr>
+              <w:t>2.4</w:t>
+            </w:r>
+            <w:r>
+              <w:rPr>
+                <w:rFonts w:eastAsiaTheme="minorEastAsia"/>
+                <w:noProof/>
+                <w:lang w:eastAsia="de-CH"/>
+              </w:rPr>
+              <w:tab/>
+            </w:r>
+            <w:r>
+              <w:rPr>
+                <w:rStyle w:val="Hyperlink"/>
+                <w:noProof/>
+              </w:rPr>
+              <w:t>Referendum (Volksentscheid)</w:t>
+            </w:r>
+            <w:r>
+              <w:rPr>
+                <w:noProof/>
+                <w:webHidden/>
+              </w:rPr>
+              <w:tab/>
+            </w:r>
+            <w:r>
+              <w:rPr>
+                <w:noProof/>
+                <w:webHidden/>
+              </w:rPr>
+              <w:fldChar w:fldCharType="begin"/>
+            </w:r>
+            <w:r>
+              <w:rPr>
+                <w:noProof/>
+                <w:webHidden/>
+              </w:rPr>
+              <w:instrText xml:space="preserve"> PAGEREF _Toc475654670 \h </w:instrText>
+            </w:r>
+            <w:r>
+              <w:rPr>
+                <w:noProof/>
+                <w:webHidden/>
+              </w:rPr>
+            </w:r>
+            <w:r>
+              <w:rPr>
+                <w:noProof/>
+                <w:webHidden/>
+              </w:rPr>
+              <w:fldChar w:fldCharType="separate"/>
+            </w:r>
+            <w:r>
+              <w:rPr>
+                <w:noProof/>
+                <w:webHidden/>
+              </w:rPr>
+              <w:t>4</w:t>
+            </w:r>
+            <w:r>
+              <w:rPr>
+                <w:noProof/>
+                <w:webHidden/>
+              </w:rPr>
+              <w:fldChar w:fldCharType="end"/>
+            </w:r>
+          </w:hyperlink>
+        </w:p>
+        <w:p>
+          <w:pPr>
+            <w:pStyle w:val="TOC2"/>
+            <w:tabs>
+              <w:tab w:val="left" w:pos="880"/>
+              <w:tab w:val="right" w:leader="dot" w:pos="9062"/>
+            </w:tabs>
+            <w:rPr>
+              <w:rFonts w:eastAsiaTheme="minorEastAsia"/>
+              <w:noProof/>
+              <w:lang w:eastAsia="de-CH"/>
+            </w:rPr>
+          </w:pPr>
+          <w:hyperlink w:anchor="_Toc475654671" w:history="1">
+            <w:r>
+              <w:rPr>
+                <w:rStyle w:val="Hyperlink"/>
+                <w:noProof/>
+              </w:rPr>
+              <w:t>2.5</w:t>
+            </w:r>
+            <w:r>
+              <w:rPr>
+                <w:rFonts w:eastAsiaTheme="minorEastAsia"/>
+                <w:noProof/>
+                <w:lang w:eastAsia="de-CH"/>
+              </w:rPr>
+              <w:tab/>
+            </w:r>
+            <w:r>
+              <w:rPr>
+                <w:rStyle w:val="Hyperlink"/>
+                <w:noProof/>
+              </w:rPr>
+              <w:t>Ziele Unternehmenssteuerreformgesetz III</w:t>
+            </w:r>
+            <w:r>
+              <w:rPr>
+                <w:noProof/>
+                <w:webHidden/>
+              </w:rPr>
+              <w:tab/>
+            </w:r>
+            <w:r>
+              <w:rPr>
+                <w:noProof/>
+                <w:webHidden/>
+              </w:rPr>
+              <w:fldChar w:fldCharType="begin"/>
+            </w:r>
+            <w:r>
+              <w:rPr>
+                <w:noProof/>
+                <w:webHidden/>
+              </w:rPr>
+              <w:instrText xml:space="preserve"> PAGEREF _Toc475654671 \h </w:instrText>
+            </w:r>
+            <w:r>
+              <w:rPr>
+                <w:noProof/>
+                <w:webHidden/>
+              </w:rPr>
+            </w:r>
+            <w:r>
+              <w:rPr>
+                <w:noProof/>
+                <w:webHidden/>
+              </w:rPr>
+              <w:fldChar w:fldCharType="separate"/>
+            </w:r>
+            <w:r>
+              <w:rPr>
+                <w:noProof/>
+                <w:webHidden/>
+              </w:rPr>
+              <w:t>5</w:t>
+            </w:r>
+            <w:r>
+              <w:rPr>
+                <w:noProof/>
+                <w:webHidden/>
+              </w:rPr>
+              <w:fldChar w:fldCharType="end"/>
+            </w:r>
+          </w:hyperlink>
+        </w:p>
+        <w:p>
+          <w:pPr>
+            <w:pStyle w:val="TOC2"/>
+            <w:tabs>
+              <w:tab w:val="left" w:pos="880"/>
+              <w:tab w:val="right" w:leader="dot" w:pos="9062"/>
+            </w:tabs>
+            <w:rPr>
+              <w:rFonts w:eastAsiaTheme="minorEastAsia"/>
+              <w:noProof/>
+              <w:lang w:eastAsia="de-CH"/>
+            </w:rPr>
+          </w:pPr>
+          <w:hyperlink w:anchor="_Toc475654672" w:history="1">
+            <w:r>
+              <w:rPr>
+                <w:rStyle w:val="Hyperlink"/>
+                <w:noProof/>
+              </w:rPr>
+              <w:t>2.6</w:t>
+            </w:r>
+            <w:r>
+              <w:rPr>
+                <w:rFonts w:eastAsiaTheme="minorEastAsia"/>
+                <w:noProof/>
+                <w:lang w:eastAsia="de-CH"/>
+              </w:rPr>
+              <w:tab/>
+            </w:r>
+            <w:r>
+              <w:rPr>
+                <w:rStyle w:val="Hyperlink"/>
+                <w:noProof/>
+              </w:rPr>
+              <w:t>Donald Trump</w:t>
+            </w:r>
+            <w:r>
+              <w:rPr>
+                <w:noProof/>
+                <w:webHidden/>
+              </w:rPr>
+              <w:tab/>
+            </w:r>
+            <w:r>
+              <w:rPr>
+                <w:noProof/>
+                <w:webHidden/>
+              </w:rPr>
+              <w:fldChar w:fldCharType="begin"/>
+            </w:r>
+            <w:r>
+              <w:rPr>
+                <w:noProof/>
+                <w:webHidden/>
+              </w:rPr>
+              <w:instrText xml:space="preserve"> PAGEREF _Toc475654672 \h </w:instrText>
+            </w:r>
+            <w:r>
+              <w:rPr>
+                <w:noProof/>
+                <w:webHidden/>
+              </w:rPr>
+            </w:r>
+            <w:r>
+              <w:rPr>
+                <w:noProof/>
+                <w:webHidden/>
+              </w:rPr>
+              <w:fldChar w:fldCharType="separate"/>
+            </w:r>
+            <w:r>
+              <w:rPr>
+                <w:noProof/>
+                <w:webHidden/>
+              </w:rPr>
+              <w:t>6</w:t>
+            </w:r>
+            <w:r>
+              <w:rPr>
+                <w:noProof/>
+                <w:webHidden/>
+              </w:rPr>
+              <w:fldChar w:fldCharType="end"/>
+            </w:r>
+          </w:hyperlink>
+        </w:p>
+        <w:p>
+          <w:pPr>
+            <w:pStyle w:val="TOC1"/>
+            <w:rPr>
+              <w:rFonts w:eastAsiaTheme="minorEastAsia"/>
+              <w:noProof/>
+              <w:lang w:eastAsia="de-CH"/>
+            </w:rPr>
+          </w:pPr>
+          <w:hyperlink w:anchor="_Toc475654673" w:history="1">
+            <w:r>
+              <w:rPr>
+                <w:rStyle w:val="Hyperlink"/>
+                <w:noProof/>
+              </w:rPr>
+              <w:t>3</w:t>
+            </w:r>
+            <w:r>
+              <w:rPr>
+                <w:rFonts w:eastAsiaTheme="minorEastAsia"/>
+                <w:noProof/>
+                <w:lang w:eastAsia="de-CH"/>
+              </w:rPr>
+              <w:tab/>
+            </w:r>
+            <w:r>
+              <w:rPr>
+                <w:rStyle w:val="Hyperlink"/>
+                <w:noProof/>
+              </w:rPr>
+              <w:t>Woche 2</w:t>
+            </w:r>
+            <w:r>
+              <w:rPr>
+                <w:noProof/>
+                <w:webHidden/>
+              </w:rPr>
+              <w:tab/>
+            </w:r>
+            <w:r>
+              <w:rPr>
+                <w:noProof/>
+                <w:webHidden/>
+              </w:rPr>
+              <w:fldChar w:fldCharType="begin"/>
+            </w:r>
+            <w:r>
+              <w:rPr>
+                <w:noProof/>
+                <w:webHidden/>
+              </w:rPr>
+              <w:instrText xml:space="preserve"> PAGEREF _Toc475654673 \h </w:instrText>
+            </w:r>
+            <w:r>
+              <w:rPr>
+                <w:noProof/>
+                <w:webHidden/>
+              </w:rPr>
+            </w:r>
+            <w:r>
+              <w:rPr>
+                <w:noProof/>
+                <w:webHidden/>
+              </w:rPr>
+              <w:fldChar w:fldCharType="separate"/>
+            </w:r>
+            <w:r>
+              <w:rPr>
+                <w:noProof/>
+                <w:webHidden/>
+              </w:rPr>
+              <w:t>7</w:t>
             </w:r>
             <w:r>
               <w:rPr>
@@ -941,7 +1539,7 @@
       </w:pPr>
       <w:bookmarkStart w:id="1" w:name="_Toc430435984"/>
       <w:bookmarkStart w:id="2" w:name="_Toc431304092"/>
-      <w:bookmarkStart w:id="3" w:name="_Toc475370759"/>
+      <w:bookmarkStart w:id="3" w:name="_Toc475654662"/>
       <w:r>
         <w:lastRenderedPageBreak/>
         <w:t>Einleitung</w:t>
@@ -957,7 +1555,7 @@
       <w:bookmarkStart w:id="4" w:name="_Toc430422362"/>
       <w:bookmarkStart w:id="5" w:name="_Toc430435985"/>
       <w:bookmarkStart w:id="6" w:name="_Toc431304093"/>
-      <w:bookmarkStart w:id="7" w:name="_Toc475370760"/>
+      <w:bookmarkStart w:id="7" w:name="_Toc475654663"/>
       <w:r>
         <w:t>Einleitung</w:t>
       </w:r>
@@ -984,7 +1582,7 @@
       <w:bookmarkStart w:id="8" w:name="_Toc430422363"/>
       <w:bookmarkStart w:id="9" w:name="_Toc430435986"/>
       <w:bookmarkStart w:id="10" w:name="_Toc431304094"/>
-      <w:bookmarkStart w:id="11" w:name="_Toc475370761"/>
+      <w:bookmarkStart w:id="11" w:name="_Toc475654664"/>
       <w:r>
         <w:t>Lernziele</w:t>
       </w:r>
@@ -1007,17 +1605,53 @@
         </w:numPr>
       </w:pPr>
       <w:r>
-        <w:t>TODO</w:t>
+        <w:t>Die Studierenden kennen Besonderheiten, Variationen und Funktionsweisen von demokratischen Systemen (Schweiz, EU)</w:t>
       </w:r>
     </w:p>
     <w:p>
       <w:pPr>
+        <w:pStyle w:val="ListParagraph"/>
+        <w:numPr>
+          <w:ilvl w:val="0"/>
+          <w:numId w:val="2"/>
+        </w:numPr>
+      </w:pPr>
+      <w:r>
+        <w:t>Die Studierenden können die Eigenheiten des schweizerischen politischen Systems und dessen Kultur bei aktuellen Ereignissen beurteilen</w:t>
+      </w:r>
+    </w:p>
+    <w:p>
+      <w:pPr>
+        <w:pStyle w:val="ListParagraph"/>
+        <w:numPr>
+          <w:ilvl w:val="0"/>
+          <w:numId w:val="2"/>
+        </w:numPr>
+      </w:pPr>
+      <w:r>
+        <w:t>Die Studierenden kennen die wichtigsten aktuellen Weltkonflikte und deren Verlaufsmuster</w:t>
+      </w:r>
+    </w:p>
+    <w:p>
+      <w:pPr>
+        <w:pStyle w:val="ListParagraph"/>
+        <w:numPr>
+          <w:ilvl w:val="0"/>
+          <w:numId w:val="2"/>
+        </w:numPr>
+      </w:pPr>
+      <w:r>
+        <w:t>Die Studierenden analysieren exemplarisch einzelne Weltkonflikte, aktuelle Ereignisse wie Wahlen oder Abstimmungen und können diese in ihren politischen und historischen Kontext einordnen</w:t>
+      </w:r>
+    </w:p>
+    <w:p>
+      <w:pPr>
         <w:pStyle w:val="Heading2"/>
       </w:pPr>
       <w:bookmarkStart w:id="12" w:name="_Toc430422364"/>
       <w:bookmarkStart w:id="13" w:name="_Toc430435987"/>
       <w:bookmarkStart w:id="14" w:name="_Toc431304095"/>
-      <w:bookmarkStart w:id="15" w:name="_Toc475370762"/>
+      <w:bookmarkStart w:id="15" w:name="_Toc475654665"/>
       <w:r>
         <w:t>Prüfungen</w:t>
       </w:r>
@@ -1028,7 +1662,13 @@
     </w:p>
     <w:p>
       <w:r>
-        <w:t>TODO</w:t>
+        <w:t>Die Modulnote setzt sich aus einem Testat mit einem obligatorischen Vortrag</w:t>
+      </w:r>
+      <w:r>
+        <w:t>, Halten einer Lektion oder Podiumsdiskussion</w:t>
+      </w:r>
+      <w:r>
+        <w:t xml:space="preserve"> zusammen.</w:t>
       </w:r>
     </w:p>
     <w:p/>
@@ -1036,12 +1676,477 @@
       <w:pPr>
         <w:pStyle w:val="Heading1"/>
       </w:pPr>
-      <w:bookmarkStart w:id="16" w:name="_Toc475370763"/>
+      <w:bookmarkStart w:id="16" w:name="_Toc475654666"/>
       <w:r>
         <w:lastRenderedPageBreak/>
         <w:t>Woche 1</w:t>
       </w:r>
       <w:bookmarkEnd w:id="16"/>
+    </w:p>
+    <w:p>
+      <w:pPr>
+        <w:pStyle w:val="Heading2"/>
+      </w:pPr>
+      <w:bookmarkStart w:id="17" w:name="_Toc475654667"/>
+      <w:r>
+        <w:t>Einleitung</w:t>
+      </w:r>
+      <w:bookmarkEnd w:id="17"/>
+    </w:p>
+    <w:p>
+      <w:r>
+        <w:t>In der ersten Woche wurde mehrheitlich der Inhalt des Modules besprochen.</w:t>
+      </w:r>
+    </w:p>
+    <w:p>
+      <w:pPr>
+        <w:pStyle w:val="Heading2"/>
+      </w:pPr>
+      <w:bookmarkStart w:id="18" w:name="_Toc475654668"/>
+      <w:r>
+        <w:t>Aktuelle Aktivitäten</w:t>
+      </w:r>
+      <w:bookmarkEnd w:id="18"/>
+    </w:p>
+    <w:p>
+      <w:r>
+        <w:rPr>
+          <w:noProof/>
+          <w:lang w:eastAsia="de-CH"/>
+        </w:rPr>
+        <w:drawing>
+          <wp:inline distT="0" distB="0" distL="0" distR="0" wp14:anchorId="76EA4445" wp14:editId="1449FBB0">
+            <wp:extent cx="4501662" cy="2792202"/>
+            <wp:effectExtent l="0" t="0" r="0" b="8255"/>
+            <wp:docPr id="1" name="Picture 1"/>
+            <wp:cNvGraphicFramePr>
+              <a:graphicFrameLocks xmlns:a="http://schemas.openxmlformats.org/drawingml/2006/main" noChangeAspect="1"/>
+            </wp:cNvGraphicFramePr>
+            <a:graphic xmlns:a="http://schemas.openxmlformats.org/drawingml/2006/main">
+              <a:graphicData uri="http://schemas.openxmlformats.org/drawingml/2006/picture">
+                <pic:pic xmlns:pic="http://schemas.openxmlformats.org/drawingml/2006/picture">
+                  <pic:nvPicPr>
+                    <pic:cNvPr id="1" name=""/>
+                    <pic:cNvPicPr/>
+                  </pic:nvPicPr>
+                  <pic:blipFill>
+                    <a:blip r:embed="rId9"/>
+                    <a:stretch>
+                      <a:fillRect/>
+                    </a:stretch>
+                  </pic:blipFill>
+                  <pic:spPr>
+                    <a:xfrm>
+                      <a:off x="0" y="0"/>
+                      <a:ext cx="4514289" cy="2800034"/>
+                    </a:xfrm>
+                    <a:prstGeom prst="rect">
+                      <a:avLst/>
+                    </a:prstGeom>
+                  </pic:spPr>
+                </pic:pic>
+              </a:graphicData>
+            </a:graphic>
+          </wp:inline>
+        </w:drawing>
+      </w:r>
+    </w:p>
+    <w:p>
+      <w:r>
+        <w:rPr>
+          <w:noProof/>
+          <w:lang w:eastAsia="de-CH"/>
+        </w:rPr>
+        <w:drawing>
+          <wp:inline distT="0" distB="0" distL="0" distR="0" wp14:anchorId="754942B6" wp14:editId="16912DAA">
+            <wp:extent cx="4923693" cy="2395632"/>
+            <wp:effectExtent l="0" t="0" r="0" b="5080"/>
+            <wp:docPr id="2" name="Picture 2"/>
+            <wp:cNvGraphicFramePr>
+              <a:graphicFrameLocks xmlns:a="http://schemas.openxmlformats.org/drawingml/2006/main" noChangeAspect="1"/>
+            </wp:cNvGraphicFramePr>
+            <a:graphic xmlns:a="http://schemas.openxmlformats.org/drawingml/2006/main">
+              <a:graphicData uri="http://schemas.openxmlformats.org/drawingml/2006/picture">
+                <pic:pic xmlns:pic="http://schemas.openxmlformats.org/drawingml/2006/picture">
+                  <pic:nvPicPr>
+                    <pic:cNvPr id="1" name=""/>
+                    <pic:cNvPicPr/>
+                  </pic:nvPicPr>
+                  <pic:blipFill>
+                    <a:blip r:embed="rId10"/>
+                    <a:stretch>
+                      <a:fillRect/>
+                    </a:stretch>
+                  </pic:blipFill>
+                  <pic:spPr>
+                    <a:xfrm>
+                      <a:off x="0" y="0"/>
+                      <a:ext cx="4933034" cy="2400177"/>
+                    </a:xfrm>
+                    <a:prstGeom prst="rect">
+                      <a:avLst/>
+                    </a:prstGeom>
+                  </pic:spPr>
+                </pic:pic>
+              </a:graphicData>
+            </a:graphic>
+          </wp:inline>
+        </w:drawing>
+      </w:r>
+      <w:r>
+        <w:rPr>
+          <w:noProof/>
+          <w:lang w:eastAsia="de-CH"/>
+        </w:rPr>
+        <w:drawing>
+          <wp:inline distT="0" distB="0" distL="0" distR="0" wp14:anchorId="5A919BD0" wp14:editId="1F13583A">
+            <wp:extent cx="5087816" cy="2373417"/>
+            <wp:effectExtent l="0" t="0" r="0" b="8255"/>
+            <wp:docPr id="3" name="Picture 3"/>
+            <wp:cNvGraphicFramePr>
+              <a:graphicFrameLocks xmlns:a="http://schemas.openxmlformats.org/drawingml/2006/main" noChangeAspect="1"/>
+            </wp:cNvGraphicFramePr>
+            <a:graphic xmlns:a="http://schemas.openxmlformats.org/drawingml/2006/main">
+              <a:graphicData uri="http://schemas.openxmlformats.org/drawingml/2006/picture">
+                <pic:pic xmlns:pic="http://schemas.openxmlformats.org/drawingml/2006/picture">
+                  <pic:nvPicPr>
+                    <pic:cNvPr id="1" name=""/>
+                    <pic:cNvPicPr/>
+                  </pic:nvPicPr>
+                  <pic:blipFill>
+                    <a:blip r:embed="rId11"/>
+                    <a:stretch>
+                      <a:fillRect/>
+                    </a:stretch>
+                  </pic:blipFill>
+                  <pic:spPr>
+                    <a:xfrm>
+                      <a:off x="0" y="0"/>
+                      <a:ext cx="5107196" cy="2382458"/>
+                    </a:xfrm>
+                    <a:prstGeom prst="rect">
+                      <a:avLst/>
+                    </a:prstGeom>
+                  </pic:spPr>
+                </pic:pic>
+              </a:graphicData>
+            </a:graphic>
+          </wp:inline>
+        </w:drawing>
+      </w:r>
+    </w:p>
+    <w:p>
+      <w:pPr>
+        <w:pStyle w:val="Heading2"/>
+      </w:pPr>
+      <w:bookmarkStart w:id="19" w:name="_Toc475654669"/>
+      <w:r>
+        <w:lastRenderedPageBreak/>
+        <w:t>Rückblick Abstimmungen vom 12. Februar 2017</w:t>
+      </w:r>
+      <w:bookmarkEnd w:id="19"/>
+    </w:p>
+    <w:p>
+      <w:r>
+        <w:rPr>
+          <w:noProof/>
+          <w:lang w:eastAsia="de-CH"/>
+        </w:rPr>
+        <w:drawing>
+          <wp:inline distT="0" distB="0" distL="0" distR="0" wp14:anchorId="442C5E7F" wp14:editId="7531F52A">
+            <wp:extent cx="5517662" cy="3320815"/>
+            <wp:effectExtent l="0" t="0" r="6985" b="0"/>
+            <wp:docPr id="4" name="Picture 4"/>
+            <wp:cNvGraphicFramePr>
+              <a:graphicFrameLocks xmlns:a="http://schemas.openxmlformats.org/drawingml/2006/main" noChangeAspect="1"/>
+            </wp:cNvGraphicFramePr>
+            <a:graphic xmlns:a="http://schemas.openxmlformats.org/drawingml/2006/main">
+              <a:graphicData uri="http://schemas.openxmlformats.org/drawingml/2006/picture">
+                <pic:pic xmlns:pic="http://schemas.openxmlformats.org/drawingml/2006/picture">
+                  <pic:nvPicPr>
+                    <pic:cNvPr id="1" name=""/>
+                    <pic:cNvPicPr/>
+                  </pic:nvPicPr>
+                  <pic:blipFill>
+                    <a:blip r:embed="rId12"/>
+                    <a:stretch>
+                      <a:fillRect/>
+                    </a:stretch>
+                  </pic:blipFill>
+                  <pic:spPr>
+                    <a:xfrm>
+                      <a:off x="0" y="0"/>
+                      <a:ext cx="5522887" cy="3323959"/>
+                    </a:xfrm>
+                    <a:prstGeom prst="rect">
+                      <a:avLst/>
+                    </a:prstGeom>
+                  </pic:spPr>
+                </pic:pic>
+              </a:graphicData>
+            </a:graphic>
+          </wp:inline>
+        </w:drawing>
+      </w:r>
+    </w:p>
+    <w:p>
+      <w:pPr>
+        <w:pStyle w:val="Heading2"/>
+      </w:pPr>
+      <w:bookmarkStart w:id="20" w:name="_Toc475654670"/>
+      <w:r>
+        <w:t>Referendum (Volksentscheid)</w:t>
+      </w:r>
+      <w:bookmarkEnd w:id="20"/>
+    </w:p>
+    <w:p>
+      <w:r>
+        <w:rPr>
+          <w:noProof/>
+          <w:lang w:eastAsia="de-CH"/>
+        </w:rPr>
+        <w:drawing>
+          <wp:inline distT="0" distB="0" distL="0" distR="0" wp14:anchorId="189753F5" wp14:editId="007C8FB0">
+            <wp:extent cx="5760720" cy="3006090"/>
+            <wp:effectExtent l="0" t="0" r="0" b="3810"/>
+            <wp:docPr id="5" name="Picture 5"/>
+            <wp:cNvGraphicFramePr>
+              <a:graphicFrameLocks xmlns:a="http://schemas.openxmlformats.org/drawingml/2006/main" noChangeAspect="1"/>
+            </wp:cNvGraphicFramePr>
+            <a:graphic xmlns:a="http://schemas.openxmlformats.org/drawingml/2006/main">
+              <a:graphicData uri="http://schemas.openxmlformats.org/drawingml/2006/picture">
+                <pic:pic xmlns:pic="http://schemas.openxmlformats.org/drawingml/2006/picture">
+                  <pic:nvPicPr>
+                    <pic:cNvPr id="1" name=""/>
+                    <pic:cNvPicPr/>
+                  </pic:nvPicPr>
+                  <pic:blipFill>
+                    <a:blip r:embed="rId13"/>
+                    <a:stretch>
+                      <a:fillRect/>
+                    </a:stretch>
+                  </pic:blipFill>
+                  <pic:spPr>
+                    <a:xfrm>
+                      <a:off x="0" y="0"/>
+                      <a:ext cx="5760720" cy="3006090"/>
+                    </a:xfrm>
+                    <a:prstGeom prst="rect">
+                      <a:avLst/>
+                    </a:prstGeom>
+                  </pic:spPr>
+                </pic:pic>
+              </a:graphicData>
+            </a:graphic>
+          </wp:inline>
+        </w:drawing>
+      </w:r>
+    </w:p>
+    <w:p>
+      <w:pPr>
+        <w:pStyle w:val="Heading2"/>
+      </w:pPr>
+      <w:bookmarkStart w:id="21" w:name="_Toc475654671"/>
+      <w:r>
+        <w:lastRenderedPageBreak/>
+        <w:t>Ziele Unternehmenssteuerreformgesetz III</w:t>
+      </w:r>
+      <w:bookmarkEnd w:id="21"/>
+    </w:p>
+    <w:p>
+      <w:r>
+        <w:rPr>
+          <w:noProof/>
+          <w:lang w:eastAsia="de-CH"/>
+        </w:rPr>
+        <w:drawing>
+          <wp:inline distT="0" distB="0" distL="0" distR="0" wp14:anchorId="45A0F076" wp14:editId="4A35A813">
+            <wp:extent cx="5760720" cy="3093085"/>
+            <wp:effectExtent l="0" t="0" r="0" b="0"/>
+            <wp:docPr id="6" name="Picture 6"/>
+            <wp:cNvGraphicFramePr>
+              <a:graphicFrameLocks xmlns:a="http://schemas.openxmlformats.org/drawingml/2006/main" noChangeAspect="1"/>
+            </wp:cNvGraphicFramePr>
+            <a:graphic xmlns:a="http://schemas.openxmlformats.org/drawingml/2006/main">
+              <a:graphicData uri="http://schemas.openxmlformats.org/drawingml/2006/picture">
+                <pic:pic xmlns:pic="http://schemas.openxmlformats.org/drawingml/2006/picture">
+                  <pic:nvPicPr>
+                    <pic:cNvPr id="1" name=""/>
+                    <pic:cNvPicPr/>
+                  </pic:nvPicPr>
+                  <pic:blipFill>
+                    <a:blip r:embed="rId14"/>
+                    <a:stretch>
+                      <a:fillRect/>
+                    </a:stretch>
+                  </pic:blipFill>
+                  <pic:spPr>
+                    <a:xfrm>
+                      <a:off x="0" y="0"/>
+                      <a:ext cx="5760720" cy="3093085"/>
+                    </a:xfrm>
+                    <a:prstGeom prst="rect">
+                      <a:avLst/>
+                    </a:prstGeom>
+                  </pic:spPr>
+                </pic:pic>
+              </a:graphicData>
+            </a:graphic>
+          </wp:inline>
+        </w:drawing>
+      </w:r>
+    </w:p>
+    <w:p>
+      <w:r>
+        <w:rPr>
+          <w:noProof/>
+          <w:lang w:eastAsia="de-CH"/>
+        </w:rPr>
+        <w:drawing>
+          <wp:inline distT="0" distB="0" distL="0" distR="0" wp14:anchorId="077DB19B" wp14:editId="7C132C78">
+            <wp:extent cx="5760720" cy="4266565"/>
+            <wp:effectExtent l="0" t="0" r="0" b="635"/>
+            <wp:docPr id="7" name="Picture 7"/>
+            <wp:cNvGraphicFramePr>
+              <a:graphicFrameLocks xmlns:a="http://schemas.openxmlformats.org/drawingml/2006/main" noChangeAspect="1"/>
+            </wp:cNvGraphicFramePr>
+            <a:graphic xmlns:a="http://schemas.openxmlformats.org/drawingml/2006/main">
+              <a:graphicData uri="http://schemas.openxmlformats.org/drawingml/2006/picture">
+                <pic:pic xmlns:pic="http://schemas.openxmlformats.org/drawingml/2006/picture">
+                  <pic:nvPicPr>
+                    <pic:cNvPr id="1" name=""/>
+                    <pic:cNvPicPr/>
+                  </pic:nvPicPr>
+                  <pic:blipFill>
+                    <a:blip r:embed="rId15"/>
+                    <a:stretch>
+                      <a:fillRect/>
+                    </a:stretch>
+                  </pic:blipFill>
+                  <pic:spPr>
+                    <a:xfrm>
+                      <a:off x="0" y="0"/>
+                      <a:ext cx="5760720" cy="4266565"/>
+                    </a:xfrm>
+                    <a:prstGeom prst="rect">
+                      <a:avLst/>
+                    </a:prstGeom>
+                  </pic:spPr>
+                </pic:pic>
+              </a:graphicData>
+            </a:graphic>
+          </wp:inline>
+        </w:drawing>
+      </w:r>
+    </w:p>
+    <w:p>
+      <w:r>
+        <w:rPr>
+          <w:noProof/>
+          <w:lang w:eastAsia="de-CH"/>
+        </w:rPr>
+        <w:lastRenderedPageBreak/>
+        <w:drawing>
+          <wp:inline distT="0" distB="0" distL="0" distR="0" wp14:anchorId="069DFB65" wp14:editId="75C218A5">
+            <wp:extent cx="5760720" cy="3365500"/>
+            <wp:effectExtent l="0" t="0" r="0" b="6350"/>
+            <wp:docPr id="8" name="Picture 8"/>
+            <wp:cNvGraphicFramePr>
+              <a:graphicFrameLocks xmlns:a="http://schemas.openxmlformats.org/drawingml/2006/main" noChangeAspect="1"/>
+            </wp:cNvGraphicFramePr>
+            <a:graphic xmlns:a="http://schemas.openxmlformats.org/drawingml/2006/main">
+              <a:graphicData uri="http://schemas.openxmlformats.org/drawingml/2006/picture">
+                <pic:pic xmlns:pic="http://schemas.openxmlformats.org/drawingml/2006/picture">
+                  <pic:nvPicPr>
+                    <pic:cNvPr id="1" name=""/>
+                    <pic:cNvPicPr/>
+                  </pic:nvPicPr>
+                  <pic:blipFill>
+                    <a:blip r:embed="rId16"/>
+                    <a:stretch>
+                      <a:fillRect/>
+                    </a:stretch>
+                  </pic:blipFill>
+                  <pic:spPr>
+                    <a:xfrm>
+                      <a:off x="0" y="0"/>
+                      <a:ext cx="5760720" cy="3365500"/>
+                    </a:xfrm>
+                    <a:prstGeom prst="rect">
+                      <a:avLst/>
+                    </a:prstGeom>
+                  </pic:spPr>
+                </pic:pic>
+              </a:graphicData>
+            </a:graphic>
+          </wp:inline>
+        </w:drawing>
+      </w:r>
+    </w:p>
+    <w:p>
+      <w:pPr>
+        <w:pStyle w:val="Heading2"/>
+      </w:pPr>
+      <w:bookmarkStart w:id="22" w:name="_Toc475654672"/>
+      <w:r>
+        <w:t>Donald Trump</w:t>
+      </w:r>
+      <w:bookmarkEnd w:id="22"/>
+    </w:p>
+    <w:p>
+      <w:r>
+        <w:rPr>
+          <w:noProof/>
+          <w:lang w:eastAsia="de-CH"/>
+        </w:rPr>
+        <w:drawing>
+          <wp:inline distT="0" distB="0" distL="0" distR="0" wp14:anchorId="323872AB" wp14:editId="3A93E65C">
+            <wp:extent cx="5760720" cy="3419475"/>
+            <wp:effectExtent l="0" t="0" r="0" b="9525"/>
+            <wp:docPr id="9" name="Picture 9"/>
+            <wp:cNvGraphicFramePr>
+              <a:graphicFrameLocks xmlns:a="http://schemas.openxmlformats.org/drawingml/2006/main" noChangeAspect="1"/>
+            </wp:cNvGraphicFramePr>
+            <a:graphic xmlns:a="http://schemas.openxmlformats.org/drawingml/2006/main">
+              <a:graphicData uri="http://schemas.openxmlformats.org/drawingml/2006/picture">
+                <pic:pic xmlns:pic="http://schemas.openxmlformats.org/drawingml/2006/picture">
+                  <pic:nvPicPr>
+                    <pic:cNvPr id="1" name=""/>
+                    <pic:cNvPicPr/>
+                  </pic:nvPicPr>
+                  <pic:blipFill>
+                    <a:blip r:embed="rId17"/>
+                    <a:stretch>
+                      <a:fillRect/>
+                    </a:stretch>
+                  </pic:blipFill>
+                  <pic:spPr>
+                    <a:xfrm>
+                      <a:off x="0" y="0"/>
+                      <a:ext cx="5760720" cy="3419475"/>
+                    </a:xfrm>
+                    <a:prstGeom prst="rect">
+                      <a:avLst/>
+                    </a:prstGeom>
+                  </pic:spPr>
+                </pic:pic>
+              </a:graphicData>
+            </a:graphic>
+          </wp:inline>
+        </w:drawing>
+      </w:r>
+    </w:p>
+    <w:p/>
+    <w:p>
+      <w:pPr>
+        <w:pStyle w:val="Heading1"/>
+      </w:pPr>
+      <w:bookmarkStart w:id="23" w:name="_Toc475654673"/>
+      <w:r>
+        <w:lastRenderedPageBreak/>
+        <w:t>Woche 2</w:t>
+      </w:r>
+      <w:bookmarkEnd w:id="23"/>
     </w:p>
     <w:p>
       <w:r>
@@ -1050,8 +2155,8 @@
     </w:p>
     <w:p/>
     <w:sectPr>
-      <w:headerReference w:type="default" r:id="rId9"/>
-      <w:footerReference w:type="default" r:id="rId10"/>
+      <w:headerReference w:type="default" r:id="rId18"/>
+      <w:footerReference w:type="default" r:id="rId19"/>
       <w:pgSz w:w="11906" w:h="16838"/>
       <w:pgMar w:top="1417" w:right="1417" w:bottom="1134" w:left="1417" w:header="708" w:footer="708" w:gutter="0"/>
       <w:pgNumType w:start="0"/>
@@ -1187,7 +2292,7 @@
       <w:rPr>
         <w:noProof/>
       </w:rPr>
-      <w:t>3</w:t>
+      <w:t>7</w:t>
     </w:r>
     <w:r>
       <w:rPr>
@@ -1229,7 +2334,7 @@
       <w:rPr>
         <w:noProof/>
       </w:rPr>
-      <w:t>3</w:t>
+      <w:t>7</w:t>
     </w:r>
     <w:r>
       <w:rPr>
@@ -2768,7 +3873,7 @@
 </file>
 
 <file path=customXml/itemProps2.xml><?xml version="1.0" encoding="utf-8"?>
-<ds:datastoreItem xmlns:ds="http://schemas.openxmlformats.org/officeDocument/2006/customXml" ds:itemID="{956EA2BD-BC85-4AB2-8796-3656A1FD2172}">
+<ds:datastoreItem xmlns:ds="http://schemas.openxmlformats.org/officeDocument/2006/customXml" ds:itemID="{0174B227-BAD7-4CF8-A8D6-604B74280B81}">
   <ds:schemaRefs>
     <ds:schemaRef ds:uri="http://schemas.openxmlformats.org/officeDocument/2006/bibliography"/>
   </ds:schemaRefs>

</xml_diff>